<commit_message>
Adding project diary and project notes
</commit_message>
<xml_diff>
--- a/Documents/Project Form.docx
+++ b/Documents/Project Form.docx
@@ -10,13 +10,17 @@
         </w:tabs>
         <w:spacing w:after="0" w:line="259" w:lineRule="auto"/>
         <w:ind w:left="0" w:firstLine="0"/>
+        <w:rPr>
+          <w:bCs/>
+          <w:u w:val="single"/>
+        </w:rPr>
       </w:pPr>
       <w:r>
         <w:rPr>
           <w:noProof/>
         </w:rPr>
         <w:drawing>
-          <wp:anchor distT="0" distB="0" distL="114300" distR="114300" simplePos="0" relativeHeight="251658240" behindDoc="0" locked="0" layoutInCell="1" allowOverlap="0" wp14:anchorId="4AA88CB6" wp14:editId="7B3AA51A">
+          <wp:anchor distT="0" distB="0" distL="114300" distR="114300" simplePos="0" relativeHeight="251658240" behindDoc="0" locked="0" layoutInCell="1" allowOverlap="0" wp14:anchorId="4AA88CB6" wp14:editId="23396043">
             <wp:simplePos x="0" y="0"/>
             <wp:positionH relativeFrom="column">
               <wp:posOffset>-12700</wp:posOffset>
@@ -80,13 +84,14 @@
         <w:rPr>
           <w:b/>
         </w:rPr>
-        <w:t>Date: _</w:t>
+        <w:t xml:space="preserve">Date: </w:t>
       </w:r>
       <w:r>
         <w:rPr>
-          <w:b/>
+          <w:bCs/>
+          <w:u w:val="single"/>
         </w:rPr>
-        <w:t>________</w:t>
+        <w:t>September 13, 21</w:t>
       </w:r>
     </w:p>
     <w:p>
@@ -112,6 +117,74 @@
         <w:spacing w:after="129" w:line="259" w:lineRule="auto"/>
         <w:ind w:left="314" w:right="-304" w:firstLine="0"/>
       </w:pPr>
+      <w:r>
+        <w:rPr>
+          <w:noProof/>
+          <w:sz w:val="22"/>
+        </w:rPr>
+        <w:drawing>
+          <wp:anchor distT="0" distB="0" distL="114300" distR="114300" simplePos="0" relativeHeight="251664384" behindDoc="0" locked="0" layoutInCell="1" allowOverlap="1" wp14:anchorId="3C823A05" wp14:editId="7856AB1A">
+            <wp:simplePos x="0" y="0"/>
+            <wp:positionH relativeFrom="column">
+              <wp:posOffset>5495064</wp:posOffset>
+            </wp:positionH>
+            <wp:positionV relativeFrom="paragraph">
+              <wp:posOffset>104943</wp:posOffset>
+            </wp:positionV>
+            <wp:extent cx="291268" cy="291268"/>
+            <wp:effectExtent l="0" t="0" r="0" b="0"/>
+            <wp:wrapNone/>
+            <wp:docPr id="6" name="Picture 6"/>
+            <wp:cNvGraphicFramePr>
+              <a:graphicFrameLocks xmlns:a="http://schemas.openxmlformats.org/drawingml/2006/main" noChangeAspect="1"/>
+            </wp:cNvGraphicFramePr>
+            <a:graphic xmlns:a="http://schemas.openxmlformats.org/drawingml/2006/main">
+              <a:graphicData uri="http://schemas.openxmlformats.org/drawingml/2006/picture">
+                <pic:pic xmlns:pic="http://schemas.openxmlformats.org/drawingml/2006/picture">
+                  <pic:nvPicPr>
+                    <pic:cNvPr id="0" name="Picture 1"/>
+                    <pic:cNvPicPr>
+                      <a:picLocks noChangeAspect="1" noChangeArrowheads="1"/>
+                    </pic:cNvPicPr>
+                  </pic:nvPicPr>
+                  <pic:blipFill>
+                    <a:blip r:embed="rId5" cstate="print">
+                      <a:extLst>
+                        <a:ext uri="{28A0092B-C50C-407E-A947-70E740481C1C}">
+                          <a14:useLocalDpi xmlns:a14="http://schemas.microsoft.com/office/drawing/2010/main" val="0"/>
+                        </a:ext>
+                      </a:extLst>
+                    </a:blip>
+                    <a:srcRect/>
+                    <a:stretch>
+                      <a:fillRect/>
+                    </a:stretch>
+                  </pic:blipFill>
+                  <pic:spPr bwMode="auto">
+                    <a:xfrm>
+                      <a:off x="0" y="0"/>
+                      <a:ext cx="291268" cy="291268"/>
+                    </a:xfrm>
+                    <a:prstGeom prst="rect">
+                      <a:avLst/>
+                    </a:prstGeom>
+                    <a:noFill/>
+                    <a:ln>
+                      <a:noFill/>
+                    </a:ln>
+                  </pic:spPr>
+                </pic:pic>
+              </a:graphicData>
+            </a:graphic>
+            <wp14:sizeRelH relativeFrom="margin">
+              <wp14:pctWidth>0</wp14:pctWidth>
+            </wp14:sizeRelH>
+            <wp14:sizeRelV relativeFrom="margin">
+              <wp14:pctHeight>0</wp14:pctHeight>
+            </wp14:sizeRelV>
+          </wp:anchor>
+        </w:drawing>
+      </w:r>
       <w:r>
         <w:rPr>
           <w:noProof/>
@@ -120,7 +193,7 @@
         <mc:AlternateContent>
           <mc:Choice Requires="wpg">
             <w:drawing>
-              <wp:anchor distT="0" distB="0" distL="114300" distR="114300" simplePos="0" relativeHeight="251659264" behindDoc="0" locked="0" layoutInCell="1" allowOverlap="1" wp14:anchorId="71D0F7FD" wp14:editId="43727ACC">
+              <wp:anchor distT="0" distB="0" distL="114300" distR="114300" simplePos="0" relativeHeight="251659264" behindDoc="0" locked="0" layoutInCell="1" allowOverlap="1" wp14:anchorId="71D0F7FD" wp14:editId="1E76B141">
                 <wp:simplePos x="0" y="0"/>
                 <wp:positionH relativeFrom="column">
                   <wp:posOffset>5481320</wp:posOffset>
@@ -1012,8 +1085,33 @@
                 <w:sz w:val="22"/>
                 <w:szCs w:val="32"/>
               </w:rPr>
-              <w:t>Bikram Pratim Bhuyan</w:t>
-            </w:r>
+              <w:t xml:space="preserve">Bikram </w:t>
+            </w:r>
+            <w:proofErr w:type="spellStart"/>
+            <w:r>
+              <w:rPr>
+                <w:sz w:val="22"/>
+                <w:szCs w:val="32"/>
+              </w:rPr>
+              <w:t>Pratim</w:t>
+            </w:r>
+            <w:proofErr w:type="spellEnd"/>
+            <w:r>
+              <w:rPr>
+                <w:sz w:val="22"/>
+                <w:szCs w:val="32"/>
+              </w:rPr>
+              <w:t xml:space="preserve"> </w:t>
+            </w:r>
+            <w:proofErr w:type="spellStart"/>
+            <w:r>
+              <w:rPr>
+                <w:sz w:val="22"/>
+                <w:szCs w:val="32"/>
+              </w:rPr>
+              <w:t>Bhuyan</w:t>
+            </w:r>
+            <w:proofErr w:type="spellEnd"/>
           </w:p>
         </w:tc>
       </w:tr>
@@ -1450,12 +1548,80 @@
             <w:pPr>
               <w:spacing w:after="0" w:line="259" w:lineRule="auto"/>
               <w:ind w:left="0" w:firstLine="0"/>
-              <w:jc w:val="center"/>
               <w:rPr>
                 <w:sz w:val="16"/>
                 <w:szCs w:val="16"/>
               </w:rPr>
             </w:pPr>
+            <w:r>
+              <w:rPr>
+                <w:noProof/>
+                <w:sz w:val="16"/>
+                <w:szCs w:val="16"/>
+              </w:rPr>
+              <w:drawing>
+                <wp:anchor distT="0" distB="0" distL="114300" distR="114300" simplePos="0" relativeHeight="251662336" behindDoc="0" locked="0" layoutInCell="1" allowOverlap="1" wp14:anchorId="1C7CA165" wp14:editId="7C8C8C71">
+                  <wp:simplePos x="0" y="0"/>
+                  <wp:positionH relativeFrom="column">
+                    <wp:posOffset>220345</wp:posOffset>
+                  </wp:positionH>
+                  <wp:positionV relativeFrom="paragraph">
+                    <wp:posOffset>-67945</wp:posOffset>
+                  </wp:positionV>
+                  <wp:extent cx="305435" cy="269240"/>
+                  <wp:effectExtent l="0" t="0" r="0" b="0"/>
+                  <wp:wrapNone/>
+                  <wp:docPr id="3" name="Picture 3"/>
+                  <wp:cNvGraphicFramePr>
+                    <a:graphicFrameLocks xmlns:a="http://schemas.openxmlformats.org/drawingml/2006/main" noChangeAspect="1"/>
+                  </wp:cNvGraphicFramePr>
+                  <a:graphic xmlns:a="http://schemas.openxmlformats.org/drawingml/2006/main">
+                    <a:graphicData uri="http://schemas.openxmlformats.org/drawingml/2006/picture">
+                      <pic:pic xmlns:pic="http://schemas.openxmlformats.org/drawingml/2006/picture">
+                        <pic:nvPicPr>
+                          <pic:cNvPr id="3" name="Picture 3"/>
+                          <pic:cNvPicPr/>
+                        </pic:nvPicPr>
+                        <pic:blipFill rotWithShape="1">
+                          <a:blip r:embed="rId6" cstate="print">
+                            <a:extLst>
+                              <a:ext uri="{28A0092B-C50C-407E-A947-70E740481C1C}">
+                                <a14:useLocalDpi xmlns:a14="http://schemas.microsoft.com/office/drawing/2010/main" val="0"/>
+                              </a:ext>
+                            </a:extLst>
+                          </a:blip>
+                          <a:srcRect l="15537" t="29991" r="32753" b="15092"/>
+                          <a:stretch/>
+                        </pic:blipFill>
+                        <pic:spPr bwMode="auto">
+                          <a:xfrm>
+                            <a:off x="0" y="0"/>
+                            <a:ext cx="305435" cy="269240"/>
+                          </a:xfrm>
+                          <a:prstGeom prst="rect">
+                            <a:avLst/>
+                          </a:prstGeom>
+                          <a:ln>
+                            <a:noFill/>
+                          </a:ln>
+                          <a:extLst>
+                            <a:ext uri="{53640926-AAD7-44D8-BBD7-CCE9431645EC}">
+                              <a14:shadowObscured xmlns:a14="http://schemas.microsoft.com/office/drawing/2010/main"/>
+                            </a:ext>
+                          </a:extLst>
+                        </pic:spPr>
+                      </pic:pic>
+                    </a:graphicData>
+                  </a:graphic>
+                  <wp14:sizeRelH relativeFrom="margin">
+                    <wp14:pctWidth>0</wp14:pctWidth>
+                  </wp14:sizeRelH>
+                  <wp14:sizeRelV relativeFrom="margin">
+                    <wp14:pctHeight>0</wp14:pctHeight>
+                  </wp14:sizeRelV>
+                </wp:anchor>
+              </w:drawing>
+            </w:r>
           </w:p>
         </w:tc>
       </w:tr>
@@ -1645,6 +1811,73 @@
                 <w:szCs w:val="16"/>
               </w:rPr>
             </w:pPr>
+            <w:r>
+              <w:rPr>
+                <w:noProof/>
+              </w:rPr>
+              <w:drawing>
+                <wp:anchor distT="0" distB="0" distL="114300" distR="114300" simplePos="0" relativeHeight="251661312" behindDoc="0" locked="0" layoutInCell="1" allowOverlap="1" wp14:anchorId="6F6F57F3" wp14:editId="51C145B5">
+                  <wp:simplePos x="0" y="0"/>
+                  <wp:positionH relativeFrom="column">
+                    <wp:posOffset>196850</wp:posOffset>
+                  </wp:positionH>
+                  <wp:positionV relativeFrom="paragraph">
+                    <wp:posOffset>-62865</wp:posOffset>
+                  </wp:positionV>
+                  <wp:extent cx="401955" cy="185420"/>
+                  <wp:effectExtent l="0" t="0" r="0" b="5080"/>
+                  <wp:wrapNone/>
+                  <wp:docPr id="1" name="Picture 1"/>
+                  <wp:cNvGraphicFramePr>
+                    <a:graphicFrameLocks xmlns:a="http://schemas.openxmlformats.org/drawingml/2006/main" noChangeAspect="1"/>
+                  </wp:cNvGraphicFramePr>
+                  <a:graphic xmlns:a="http://schemas.openxmlformats.org/drawingml/2006/main">
+                    <a:graphicData uri="http://schemas.openxmlformats.org/drawingml/2006/picture">
+                      <pic:pic xmlns:pic="http://schemas.openxmlformats.org/drawingml/2006/picture">
+                        <pic:nvPicPr>
+                          <pic:cNvPr id="1" name="Picture 1"/>
+                          <pic:cNvPicPr/>
+                        </pic:nvPicPr>
+                        <pic:blipFill rotWithShape="1">
+                          <a:blip r:embed="rId7" cstate="print">
+                            <a:extLst>
+                              <a:ext uri="{28A0092B-C50C-407E-A947-70E740481C1C}">
+                                <a14:useLocalDpi xmlns:a14="http://schemas.microsoft.com/office/drawing/2010/main" val="0"/>
+                              </a:ext>
+                            </a:extLst>
+                          </a:blip>
+                          <a:srcRect l="21943" t="34309" r="32097" b="29387"/>
+                          <a:stretch/>
+                        </pic:blipFill>
+                        <pic:spPr bwMode="auto">
+                          <a:xfrm>
+                            <a:off x="0" y="0"/>
+                            <a:ext cx="401955" cy="185420"/>
+                          </a:xfrm>
+                          <a:prstGeom prst="rect">
+                            <a:avLst/>
+                          </a:prstGeom>
+                          <a:ln>
+                            <a:noFill/>
+                          </a:ln>
+                          <a:extLst>
+                            <a:ext uri="{53640926-AAD7-44D8-BBD7-CCE9431645EC}">
+                              <a14:shadowObscured xmlns:a14="http://schemas.microsoft.com/office/drawing/2010/main"/>
+                            </a:ext>
+                          </a:extLst>
+                        </pic:spPr>
+                      </pic:pic>
+                    </a:graphicData>
+                  </a:graphic>
+                  <wp14:sizeRelH relativeFrom="margin">
+                    <wp14:pctWidth>0</wp14:pctWidth>
+                  </wp14:sizeRelH>
+                  <wp14:sizeRelV relativeFrom="margin">
+                    <wp14:pctHeight>0</wp14:pctHeight>
+                  </wp14:sizeRelV>
+                </wp:anchor>
+              </w:drawing>
+            </w:r>
           </w:p>
         </w:tc>
       </w:tr>
@@ -1834,6 +2067,75 @@
                 <w:szCs w:val="16"/>
               </w:rPr>
             </w:pPr>
+            <w:r>
+              <w:rPr>
+                <w:noProof/>
+                <w:sz w:val="16"/>
+                <w:szCs w:val="16"/>
+              </w:rPr>
+              <w:drawing>
+                <wp:anchor distT="0" distB="0" distL="114300" distR="114300" simplePos="0" relativeHeight="251663360" behindDoc="0" locked="0" layoutInCell="1" allowOverlap="1" wp14:anchorId="5F2525C7" wp14:editId="248FA5D7">
+                  <wp:simplePos x="0" y="0"/>
+                  <wp:positionH relativeFrom="column">
+                    <wp:posOffset>138430</wp:posOffset>
+                  </wp:positionH>
+                  <wp:positionV relativeFrom="paragraph">
+                    <wp:posOffset>-81280</wp:posOffset>
+                  </wp:positionV>
+                  <wp:extent cx="523240" cy="233680"/>
+                  <wp:effectExtent l="0" t="0" r="0" b="0"/>
+                  <wp:wrapNone/>
+                  <wp:docPr id="5" name="Picture 5"/>
+                  <wp:cNvGraphicFramePr>
+                    <a:graphicFrameLocks xmlns:a="http://schemas.openxmlformats.org/drawingml/2006/main" noChangeAspect="1"/>
+                  </wp:cNvGraphicFramePr>
+                  <a:graphic xmlns:a="http://schemas.openxmlformats.org/drawingml/2006/main">
+                    <a:graphicData uri="http://schemas.openxmlformats.org/drawingml/2006/picture">
+                      <pic:pic xmlns:pic="http://schemas.openxmlformats.org/drawingml/2006/picture">
+                        <pic:nvPicPr>
+                          <pic:cNvPr id="5" name="Picture 5"/>
+                          <pic:cNvPicPr/>
+                        </pic:nvPicPr>
+                        <pic:blipFill rotWithShape="1">
+                          <a:blip r:embed="rId8" cstate="print">
+                            <a:extLst>
+                              <a:ext uri="{28A0092B-C50C-407E-A947-70E740481C1C}">
+                                <a14:useLocalDpi xmlns:a14="http://schemas.microsoft.com/office/drawing/2010/main" val="0"/>
+                              </a:ext>
+                            </a:extLst>
+                          </a:blip>
+                          <a:srcRect l="4040" t="7342" r="11821" b="9691"/>
+                          <a:stretch/>
+                        </pic:blipFill>
+                        <pic:spPr bwMode="auto">
+                          <a:xfrm>
+                            <a:off x="0" y="0"/>
+                            <a:ext cx="523240" cy="233680"/>
+                          </a:xfrm>
+                          <a:prstGeom prst="rect">
+                            <a:avLst/>
+                          </a:prstGeom>
+                          <a:ln>
+                            <a:noFill/>
+                          </a:ln>
+                          <a:extLst>
+                            <a:ext uri="{53640926-AAD7-44D8-BBD7-CCE9431645EC}">
+                              <a14:shadowObscured xmlns:a14="http://schemas.microsoft.com/office/drawing/2010/main"/>
+                            </a:ext>
+                          </a:extLst>
+                        </pic:spPr>
+                      </pic:pic>
+                    </a:graphicData>
+                  </a:graphic>
+                  <wp14:sizeRelH relativeFrom="margin">
+                    <wp14:pctWidth>0</wp14:pctWidth>
+                  </wp14:sizeRelH>
+                  <wp14:sizeRelV relativeFrom="margin">
+                    <wp14:pctHeight>0</wp14:pctHeight>
+                  </wp14:sizeRelV>
+                </wp:anchor>
+              </w:drawing>
+            </w:r>
           </w:p>
         </w:tc>
       </w:tr>
@@ -2023,6 +2325,66 @@
                 <w:szCs w:val="16"/>
               </w:rPr>
             </w:pPr>
+            <w:r>
+              <w:rPr>
+                <w:noProof/>
+              </w:rPr>
+              <w:drawing>
+                <wp:anchor distT="0" distB="0" distL="114300" distR="114300" simplePos="0" relativeHeight="251660288" behindDoc="0" locked="0" layoutInCell="1" allowOverlap="1" wp14:anchorId="3CB43BCD" wp14:editId="7969B90C">
+                  <wp:simplePos x="0" y="0"/>
+                  <wp:positionH relativeFrom="column">
+                    <wp:posOffset>177165</wp:posOffset>
+                  </wp:positionH>
+                  <wp:positionV relativeFrom="paragraph">
+                    <wp:posOffset>-55245</wp:posOffset>
+                  </wp:positionV>
+                  <wp:extent cx="500380" cy="180975"/>
+                  <wp:effectExtent l="0" t="0" r="0" b="9525"/>
+                  <wp:wrapNone/>
+                  <wp:docPr id="2" name="Picture 2"/>
+                  <wp:cNvGraphicFramePr>
+                    <a:graphicFrameLocks xmlns:a="http://schemas.openxmlformats.org/drawingml/2006/main" noChangeAspect="1"/>
+                  </wp:cNvGraphicFramePr>
+                  <a:graphic xmlns:a="http://schemas.openxmlformats.org/drawingml/2006/main">
+                    <a:graphicData uri="http://schemas.openxmlformats.org/drawingml/2006/picture">
+                      <pic:pic xmlns:pic="http://schemas.openxmlformats.org/drawingml/2006/picture">
+                        <pic:nvPicPr>
+                          <pic:cNvPr id="2" name="Picture 2"/>
+                          <pic:cNvPicPr/>
+                        </pic:nvPicPr>
+                        <pic:blipFill>
+                          <a:blip r:embed="rId9" cstate="print">
+                            <a:extLst>
+                              <a:ext uri="{28A0092B-C50C-407E-A947-70E740481C1C}">
+                                <a14:useLocalDpi xmlns:a14="http://schemas.microsoft.com/office/drawing/2010/main" val="0"/>
+                              </a:ext>
+                            </a:extLst>
+                          </a:blip>
+                          <a:stretch>
+                            <a:fillRect/>
+                          </a:stretch>
+                        </pic:blipFill>
+                        <pic:spPr>
+                          <a:xfrm>
+                            <a:off x="0" y="0"/>
+                            <a:ext cx="500380" cy="180975"/>
+                          </a:xfrm>
+                          <a:prstGeom prst="rect">
+                            <a:avLst/>
+                          </a:prstGeom>
+                        </pic:spPr>
+                      </pic:pic>
+                    </a:graphicData>
+                  </a:graphic>
+                  <wp14:sizeRelH relativeFrom="margin">
+                    <wp14:pctWidth>0</wp14:pctWidth>
+                  </wp14:sizeRelH>
+                  <wp14:sizeRelV relativeFrom="margin">
+                    <wp14:pctHeight>0</wp14:pctHeight>
+                  </wp14:sizeRelV>
+                </wp:anchor>
+              </w:drawing>
+            </w:r>
           </w:p>
         </w:tc>
       </w:tr>
@@ -2038,6 +2400,61 @@
           <w:sz w:val="22"/>
         </w:rPr>
       </w:pPr>
+      <w:r>
+        <w:rPr>
+          <w:noProof/>
+          <w:lang w:val="en-US" w:eastAsia="en-US" w:bidi="ar-SA"/>
+        </w:rPr>
+        <w:drawing>
+          <wp:anchor distT="0" distB="0" distL="114300" distR="114300" simplePos="0" relativeHeight="251672576" behindDoc="0" locked="0" layoutInCell="1" allowOverlap="1" wp14:anchorId="03B4BB04" wp14:editId="71F9F2D4">
+            <wp:simplePos x="0" y="0"/>
+            <wp:positionH relativeFrom="column">
+              <wp:posOffset>1095555</wp:posOffset>
+            </wp:positionH>
+            <wp:positionV relativeFrom="paragraph">
+              <wp:posOffset>70989</wp:posOffset>
+            </wp:positionV>
+            <wp:extent cx="1409700" cy="583565"/>
+            <wp:effectExtent l="0" t="0" r="0" b="6985"/>
+            <wp:wrapNone/>
+            <wp:docPr id="8" name="Picture 8"/>
+            <wp:cNvGraphicFramePr>
+              <a:graphicFrameLocks xmlns:a="http://schemas.openxmlformats.org/drawingml/2006/main" noChangeAspect="1"/>
+            </wp:cNvGraphicFramePr>
+            <a:graphic xmlns:a="http://schemas.openxmlformats.org/drawingml/2006/main">
+              <a:graphicData uri="http://schemas.openxmlformats.org/drawingml/2006/picture">
+                <pic:pic xmlns:pic="http://schemas.openxmlformats.org/drawingml/2006/picture">
+                  <pic:nvPicPr>
+                    <pic:cNvPr id="1" name=""/>
+                    <pic:cNvPicPr/>
+                  </pic:nvPicPr>
+                  <pic:blipFill>
+                    <a:blip r:embed="rId10">
+                      <a:extLst>
+                        <a:ext uri="{28A0092B-C50C-407E-A947-70E740481C1C}">
+                          <a14:useLocalDpi xmlns:a14="http://schemas.microsoft.com/office/drawing/2010/main" val="0"/>
+                        </a:ext>
+                      </a:extLst>
+                    </a:blip>
+                    <a:stretch>
+                      <a:fillRect/>
+                    </a:stretch>
+                  </pic:blipFill>
+                  <pic:spPr>
+                    <a:xfrm>
+                      <a:off x="0" y="0"/>
+                      <a:ext cx="1409700" cy="583565"/>
+                    </a:xfrm>
+                    <a:prstGeom prst="rect">
+                      <a:avLst/>
+                    </a:prstGeom>
+                  </pic:spPr>
+                </pic:pic>
+              </a:graphicData>
+            </a:graphic>
+          </wp:anchor>
+        </w:drawing>
+      </w:r>
     </w:p>
     <w:p>
       <w:pPr>
@@ -2047,7 +2464,7 @@
         </w:tabs>
         <w:ind w:left="0" w:firstLine="0"/>
         <w:rPr>
-          <w:sz w:val="22"/>
+          <w:noProof/>
         </w:rPr>
       </w:pPr>
     </w:p>
@@ -2199,7 +2616,7 @@
           <w:noProof/>
         </w:rPr>
         <w:drawing>
-          <wp:inline distT="0" distB="0" distL="0" distR="0" wp14:anchorId="75D35136" wp14:editId="46DF71F0">
+          <wp:inline distT="0" distB="0" distL="0" distR="0" wp14:anchorId="75D35136" wp14:editId="79640439">
             <wp:extent cx="6461760" cy="5650993"/>
             <wp:effectExtent l="0" t="0" r="0" b="0"/>
             <wp:docPr id="15469" name="Picture 15469"/>
@@ -2212,7 +2629,7 @@
                     <pic:cNvPicPr/>
                   </pic:nvPicPr>
                   <pic:blipFill>
-                    <a:blip r:embed="rId5"/>
+                    <a:blip r:embed="rId11"/>
                     <a:stretch>
                       <a:fillRect/>
                     </a:stretch>
@@ -2241,10 +2658,866 @@
       <w:r>
         <w:rPr>
           <w:noProof/>
+          <w:sz w:val="22"/>
         </w:rPr>
         <w:lastRenderedPageBreak/>
+        <mc:AlternateContent>
+          <mc:Choice Requires="wps">
+            <w:drawing>
+              <wp:anchor distT="45720" distB="45720" distL="114300" distR="114300" simplePos="0" relativeHeight="251678720" behindDoc="0" locked="0" layoutInCell="1" allowOverlap="1" wp14:anchorId="5BAA23AD" wp14:editId="763277BF">
+                <wp:simplePos x="0" y="0"/>
+                <wp:positionH relativeFrom="column">
+                  <wp:posOffset>591207</wp:posOffset>
+                </wp:positionH>
+                <wp:positionV relativeFrom="paragraph">
+                  <wp:posOffset>2956034</wp:posOffset>
+                </wp:positionV>
+                <wp:extent cx="5786361" cy="583325"/>
+                <wp:effectExtent l="0" t="0" r="0" b="0"/>
+                <wp:wrapNone/>
+                <wp:docPr id="11" name="Text Box 2"/>
+                <wp:cNvGraphicFramePr>
+                  <a:graphicFrameLocks xmlns:a="http://schemas.openxmlformats.org/drawingml/2006/main"/>
+                </wp:cNvGraphicFramePr>
+                <a:graphic xmlns:a="http://schemas.openxmlformats.org/drawingml/2006/main">
+                  <a:graphicData uri="http://schemas.microsoft.com/office/word/2010/wordprocessingShape">
+                    <wps:wsp>
+                      <wps:cNvSpPr txBox="1">
+                        <a:spLocks noChangeArrowheads="1"/>
+                      </wps:cNvSpPr>
+                      <wps:spPr bwMode="auto">
+                        <a:xfrm>
+                          <a:off x="0" y="0"/>
+                          <a:ext cx="5786361" cy="583325"/>
+                        </a:xfrm>
+                        <a:prstGeom prst="rect">
+                          <a:avLst/>
+                        </a:prstGeom>
+                        <a:noFill/>
+                        <a:ln w="9525">
+                          <a:noFill/>
+                          <a:miter lim="800000"/>
+                          <a:headEnd/>
+                          <a:tailEnd/>
+                        </a:ln>
+                      </wps:spPr>
+                      <wps:txbx>
+                        <w:txbxContent>
+                          <w:p>
+                            <w:pPr>
+                              <w:ind w:left="0" w:firstLine="0"/>
+                              <w:jc w:val="both"/>
+                              <w:rPr>
+                                <w:sz w:val="20"/>
+                                <w:szCs w:val="28"/>
+                              </w:rPr>
+                            </w:pPr>
+                            <w:proofErr w:type="gramStart"/>
+                            <w:r>
+                              <w:rPr>
+                                <w:sz w:val="20"/>
+                                <w:szCs w:val="28"/>
+                              </w:rPr>
+                              <w:t>First</w:t>
+                            </w:r>
+                            <w:proofErr w:type="gramEnd"/>
+                            <w:r>
+                              <w:rPr>
+                                <w:sz w:val="20"/>
+                                <w:szCs w:val="28"/>
+                              </w:rPr>
+                              <w:t xml:space="preserve"> we will be studying all the cube solving algorithms, then we will be programming those algorithm. Next </w:t>
+                            </w:r>
+                            <w:proofErr w:type="gramStart"/>
+                            <w:r>
+                              <w:rPr>
+                                <w:sz w:val="20"/>
+                                <w:szCs w:val="28"/>
+                              </w:rPr>
+                              <w:t>an</w:t>
+                            </w:r>
+                            <w:proofErr w:type="gramEnd"/>
+                            <w:r>
+                              <w:rPr>
+                                <w:sz w:val="20"/>
+                                <w:szCs w:val="28"/>
+                              </w:rPr>
+                              <w:t xml:space="preserve"> scrambling algorithm is needed to for which we will be programming Markov-chain algorithm and integrating them with solving algorithms. Further we will be running the algorithm for test cases to rank them. </w:t>
+                            </w:r>
+                          </w:p>
+                        </w:txbxContent>
+                      </wps:txbx>
+                      <wps:bodyPr rot="0" vert="horz" wrap="square" lIns="91440" tIns="45720" rIns="91440" bIns="45720" anchor="t" anchorCtr="0">
+                        <a:noAutofit/>
+                      </wps:bodyPr>
+                    </wps:wsp>
+                  </a:graphicData>
+                </a:graphic>
+                <wp14:sizeRelH relativeFrom="margin">
+                  <wp14:pctWidth>0</wp14:pctWidth>
+                </wp14:sizeRelH>
+                <wp14:sizeRelV relativeFrom="margin">
+                  <wp14:pctHeight>0</wp14:pctHeight>
+                </wp14:sizeRelV>
+              </wp:anchor>
+            </w:drawing>
+          </mc:Choice>
+          <mc:Fallback>
+            <w:pict>
+              <v:shapetype w14:anchorId="5BAA23AD" id="_x0000_t202" coordsize="21600,21600" o:spt="202" path="m,l,21600r21600,l21600,xe">
+                <v:stroke joinstyle="miter"/>
+                <v:path gradientshapeok="t" o:connecttype="rect"/>
+              </v:shapetype>
+              <v:shape id="Text Box 2" o:spid="_x0000_s1036" type="#_x0000_t202" style="position:absolute;left:0;text-align:left;margin-left:46.55pt;margin-top:232.75pt;width:455.6pt;height:45.95pt;z-index:251678720;visibility:visible;mso-wrap-style:square;mso-width-percent:0;mso-height-percent:0;mso-wrap-distance-left:9pt;mso-wrap-distance-top:3.6pt;mso-wrap-distance-right:9pt;mso-wrap-distance-bottom:3.6pt;mso-position-horizontal:absolute;mso-position-horizontal-relative:text;mso-position-vertical:absolute;mso-position-vertical-relative:text;mso-width-percent:0;mso-height-percent:0;mso-width-relative:margin;mso-height-relative:margin;v-text-anchor:top" o:gfxdata="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" filled="f" stroked="f">
+                <v:textbox>
+                  <w:txbxContent>
+                    <w:p>
+                      <w:pPr>
+                        <w:ind w:left="0" w:firstLine="0"/>
+                        <w:jc w:val="both"/>
+                        <w:rPr>
+                          <w:sz w:val="20"/>
+                          <w:szCs w:val="28"/>
+                        </w:rPr>
+                      </w:pPr>
+                      <w:proofErr w:type="gramStart"/>
+                      <w:r>
+                        <w:rPr>
+                          <w:sz w:val="20"/>
+                          <w:szCs w:val="28"/>
+                        </w:rPr>
+                        <w:t>First</w:t>
+                      </w:r>
+                      <w:proofErr w:type="gramEnd"/>
+                      <w:r>
+                        <w:rPr>
+                          <w:sz w:val="20"/>
+                          <w:szCs w:val="28"/>
+                        </w:rPr>
+                        <w:t xml:space="preserve"> we will be studying all the cube solving algorithms, then we will be programming those algorithm. Next </w:t>
+                      </w:r>
+                      <w:proofErr w:type="gramStart"/>
+                      <w:r>
+                        <w:rPr>
+                          <w:sz w:val="20"/>
+                          <w:szCs w:val="28"/>
+                        </w:rPr>
+                        <w:t>an</w:t>
+                      </w:r>
+                      <w:proofErr w:type="gramEnd"/>
+                      <w:r>
+                        <w:rPr>
+                          <w:sz w:val="20"/>
+                          <w:szCs w:val="28"/>
+                        </w:rPr>
+                        <w:t xml:space="preserve"> scrambling algorithm is needed to for which we will be programming Markov-chain algorithm and integrating them with solving algorithms. Further we will be running the algorithm for test cases to rank them. </w:t>
+                      </w:r>
+                    </w:p>
+                  </w:txbxContent>
+                </v:textbox>
+              </v:shape>
+            </w:pict>
+          </mc:Fallback>
+        </mc:AlternateContent>
+      </w:r>
+      <w:r>
+        <w:rPr>
+          <w:noProof/>
+          <w:sz w:val="22"/>
+        </w:rPr>
+        <mc:AlternateContent>
+          <mc:Choice Requires="wps">
+            <w:drawing>
+              <wp:anchor distT="45720" distB="45720" distL="114300" distR="114300" simplePos="0" relativeHeight="251676672" behindDoc="0" locked="0" layoutInCell="1" allowOverlap="1" wp14:anchorId="4A011E29" wp14:editId="3F7ECE66">
+                <wp:simplePos x="0" y="0"/>
+                <wp:positionH relativeFrom="column">
+                  <wp:posOffset>591207</wp:posOffset>
+                </wp:positionH>
+                <wp:positionV relativeFrom="paragraph">
+                  <wp:posOffset>1135117</wp:posOffset>
+                </wp:positionV>
+                <wp:extent cx="5786361" cy="1048407"/>
+                <wp:effectExtent l="0" t="0" r="0" b="0"/>
+                <wp:wrapNone/>
+                <wp:docPr id="10" name="Text Box 2"/>
+                <wp:cNvGraphicFramePr>
+                  <a:graphicFrameLocks xmlns:a="http://schemas.openxmlformats.org/drawingml/2006/main"/>
+                </wp:cNvGraphicFramePr>
+                <a:graphic xmlns:a="http://schemas.openxmlformats.org/drawingml/2006/main">
+                  <a:graphicData uri="http://schemas.microsoft.com/office/word/2010/wordprocessingShape">
+                    <wps:wsp>
+                      <wps:cNvSpPr txBox="1">
+                        <a:spLocks noChangeArrowheads="1"/>
+                      </wps:cNvSpPr>
+                      <wps:spPr bwMode="auto">
+                        <a:xfrm>
+                          <a:off x="0" y="0"/>
+                          <a:ext cx="5786361" cy="1048407"/>
+                        </a:xfrm>
+                        <a:prstGeom prst="rect">
+                          <a:avLst/>
+                        </a:prstGeom>
+                        <a:noFill/>
+                        <a:ln w="9525">
+                          <a:noFill/>
+                          <a:miter lim="800000"/>
+                          <a:headEnd/>
+                          <a:tailEnd/>
+                        </a:ln>
+                      </wps:spPr>
+                      <wps:txbx>
+                        <w:txbxContent>
+                          <w:p>
+                            <w:pPr>
+                              <w:ind w:left="0" w:firstLine="0"/>
+                              <w:jc w:val="both"/>
+                              <w:rPr>
+                                <w:sz w:val="20"/>
+                                <w:szCs w:val="28"/>
+                              </w:rPr>
+                            </w:pPr>
+                            <w:r>
+                              <w:rPr>
+                                <w:sz w:val="20"/>
+                                <w:szCs w:val="28"/>
+                              </w:rPr>
+                              <w:t>The Rubik’s Cube is a 3 – dimensional combination puzzle which was invented by a Hungarian sculptor and professor of</w:t>
+                            </w:r>
+                            <w:r>
+                              <w:rPr>
+                                <w:sz w:val="20"/>
+                                <w:szCs w:val="28"/>
+                              </w:rPr>
+                              <w:t xml:space="preserve"> </w:t>
+                            </w:r>
+                            <w:r>
+                              <w:rPr>
+                                <w:sz w:val="20"/>
+                                <w:szCs w:val="28"/>
+                              </w:rPr>
+                              <w:t xml:space="preserve">architecture named </w:t>
+                            </w:r>
+                            <w:proofErr w:type="spellStart"/>
+                            <w:r>
+                              <w:rPr>
+                                <w:sz w:val="20"/>
+                                <w:szCs w:val="28"/>
+                              </w:rPr>
+                              <w:t>Ernő</w:t>
+                            </w:r>
+                            <w:proofErr w:type="spellEnd"/>
+                            <w:r>
+                              <w:rPr>
+                                <w:sz w:val="20"/>
+                                <w:szCs w:val="28"/>
+                              </w:rPr>
+                              <w:t xml:space="preserve"> Rubik in the year 1974. It is a very popular mechanical puzzle which has attracted attention</w:t>
+                            </w:r>
+                            <w:r>
+                              <w:rPr>
+                                <w:sz w:val="20"/>
+                                <w:szCs w:val="28"/>
+                              </w:rPr>
+                              <w:t xml:space="preserve"> </w:t>
+                            </w:r>
+                            <w:r>
+                              <w:rPr>
+                                <w:sz w:val="20"/>
+                                <w:szCs w:val="28"/>
+                              </w:rPr>
+                              <w:t>around the world because of its unique characteristics. It is widely used for scientific research and development.</w:t>
+                            </w:r>
+                            <w:r>
+                              <w:rPr>
+                                <w:sz w:val="20"/>
+                                <w:szCs w:val="28"/>
+                              </w:rPr>
+                              <w:t xml:space="preserve"> </w:t>
+                            </w:r>
+                            <w:r>
+                              <w:rPr>
+                                <w:sz w:val="20"/>
+                                <w:szCs w:val="28"/>
+                              </w:rPr>
+                              <w:t xml:space="preserve">There are a number of algorithms to solve a 3x3x3 Rubik’s cube. This project mainly aims at implementing and </w:t>
+                            </w:r>
+                            <w:r>
+                              <w:rPr>
+                                <w:sz w:val="20"/>
+                                <w:szCs w:val="28"/>
+                              </w:rPr>
+                              <w:t>analysing</w:t>
+                            </w:r>
+                            <w:r>
+                              <w:rPr>
+                                <w:sz w:val="20"/>
+                                <w:szCs w:val="28"/>
+                              </w:rPr>
+                              <w:t xml:space="preserve"> </w:t>
+                            </w:r>
+                            <w:r>
+                              <w:rPr>
+                                <w:sz w:val="20"/>
+                                <w:szCs w:val="28"/>
+                              </w:rPr>
+                              <w:t>various algorithms, thereby comparing and computing their time and space complexities.</w:t>
+                            </w:r>
+                          </w:p>
+                          <w:p>
+                            <w:pPr>
+                              <w:ind w:left="0" w:firstLine="0"/>
+                              <w:jc w:val="both"/>
+                              <w:rPr>
+                                <w:sz w:val="20"/>
+                                <w:szCs w:val="28"/>
+                              </w:rPr>
+                            </w:pPr>
+                          </w:p>
+                        </w:txbxContent>
+                      </wps:txbx>
+                      <wps:bodyPr rot="0" vert="horz" wrap="square" lIns="91440" tIns="45720" rIns="91440" bIns="45720" anchor="t" anchorCtr="0">
+                        <a:noAutofit/>
+                      </wps:bodyPr>
+                    </wps:wsp>
+                  </a:graphicData>
+                </a:graphic>
+                <wp14:sizeRelH relativeFrom="margin">
+                  <wp14:pctWidth>0</wp14:pctWidth>
+                </wp14:sizeRelH>
+                <wp14:sizeRelV relativeFrom="margin">
+                  <wp14:pctHeight>0</wp14:pctHeight>
+                </wp14:sizeRelV>
+              </wp:anchor>
+            </w:drawing>
+          </mc:Choice>
+          <mc:Fallback>
+            <w:pict>
+              <v:shape w14:anchorId="4A011E29" id="_x0000_s1037" type="#_x0000_t202" style="position:absolute;left:0;text-align:left;margin-left:46.55pt;margin-top:89.4pt;width:455.6pt;height:82.55pt;z-index:251676672;visibility:visible;mso-wrap-style:square;mso-width-percent:0;mso-height-percent:0;mso-wrap-distance-left:9pt;mso-wrap-distance-top:3.6pt;mso-wrap-distance-right:9pt;mso-wrap-distance-bottom:3.6pt;mso-position-horizontal:absolute;mso-position-horizontal-relative:text;mso-position-vertical:absolute;mso-position-vertical-relative:text;mso-width-percent:0;mso-height-percent:0;mso-width-relative:margin;mso-height-relative:margin;v-text-anchor:top" o:gfxdata="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" filled="f" stroked="f">
+                <v:textbox>
+                  <w:txbxContent>
+                    <w:p>
+                      <w:pPr>
+                        <w:ind w:left="0" w:firstLine="0"/>
+                        <w:jc w:val="both"/>
+                        <w:rPr>
+                          <w:sz w:val="20"/>
+                          <w:szCs w:val="28"/>
+                        </w:rPr>
+                      </w:pPr>
+                      <w:r>
+                        <w:rPr>
+                          <w:sz w:val="20"/>
+                          <w:szCs w:val="28"/>
+                        </w:rPr>
+                        <w:t>The Rubik’s Cube is a 3 – dimensional combination puzzle which was invented by a Hungarian sculptor and professor of</w:t>
+                      </w:r>
+                      <w:r>
+                        <w:rPr>
+                          <w:sz w:val="20"/>
+                          <w:szCs w:val="28"/>
+                        </w:rPr>
+                        <w:t xml:space="preserve"> </w:t>
+                      </w:r>
+                      <w:r>
+                        <w:rPr>
+                          <w:sz w:val="20"/>
+                          <w:szCs w:val="28"/>
+                        </w:rPr>
+                        <w:t xml:space="preserve">architecture named </w:t>
+                      </w:r>
+                      <w:proofErr w:type="spellStart"/>
+                      <w:r>
+                        <w:rPr>
+                          <w:sz w:val="20"/>
+                          <w:szCs w:val="28"/>
+                        </w:rPr>
+                        <w:t>Ernő</w:t>
+                      </w:r>
+                      <w:proofErr w:type="spellEnd"/>
+                      <w:r>
+                        <w:rPr>
+                          <w:sz w:val="20"/>
+                          <w:szCs w:val="28"/>
+                        </w:rPr>
+                        <w:t xml:space="preserve"> Rubik in the year 1974. It is a very popular mechanical puzzle which has attracted attention</w:t>
+                      </w:r>
+                      <w:r>
+                        <w:rPr>
+                          <w:sz w:val="20"/>
+                          <w:szCs w:val="28"/>
+                        </w:rPr>
+                        <w:t xml:space="preserve"> </w:t>
+                      </w:r>
+                      <w:r>
+                        <w:rPr>
+                          <w:sz w:val="20"/>
+                          <w:szCs w:val="28"/>
+                        </w:rPr>
+                        <w:t>around the world because of its unique characteristics. It is widely used for scientific research and development.</w:t>
+                      </w:r>
+                      <w:r>
+                        <w:rPr>
+                          <w:sz w:val="20"/>
+                          <w:szCs w:val="28"/>
+                        </w:rPr>
+                        <w:t xml:space="preserve"> </w:t>
+                      </w:r>
+                      <w:r>
+                        <w:rPr>
+                          <w:sz w:val="20"/>
+                          <w:szCs w:val="28"/>
+                        </w:rPr>
+                        <w:t xml:space="preserve">There are a number of algorithms to solve a 3x3x3 Rubik’s cube. This project mainly aims at implementing and </w:t>
+                      </w:r>
+                      <w:r>
+                        <w:rPr>
+                          <w:sz w:val="20"/>
+                          <w:szCs w:val="28"/>
+                        </w:rPr>
+                        <w:t>analysing</w:t>
+                      </w:r>
+                      <w:r>
+                        <w:rPr>
+                          <w:sz w:val="20"/>
+                          <w:szCs w:val="28"/>
+                        </w:rPr>
+                        <w:t xml:space="preserve"> </w:t>
+                      </w:r>
+                      <w:r>
+                        <w:rPr>
+                          <w:sz w:val="20"/>
+                          <w:szCs w:val="28"/>
+                        </w:rPr>
+                        <w:t>various algorithms, thereby comparing and computing their time and space complexities.</w:t>
+                      </w:r>
+                    </w:p>
+                    <w:p>
+                      <w:pPr>
+                        <w:ind w:left="0" w:firstLine="0"/>
+                        <w:jc w:val="both"/>
+                        <w:rPr>
+                          <w:sz w:val="20"/>
+                          <w:szCs w:val="28"/>
+                        </w:rPr>
+                      </w:pPr>
+                    </w:p>
+                  </w:txbxContent>
+                </v:textbox>
+              </v:shape>
+            </w:pict>
+          </mc:Fallback>
+        </mc:AlternateContent>
+      </w:r>
+      <w:r>
+        <w:rPr>
+          <w:noProof/>
+          <w:sz w:val="22"/>
+        </w:rPr>
+        <mc:AlternateContent>
+          <mc:Choice Requires="wps">
+            <w:drawing>
+              <wp:anchor distT="45720" distB="45720" distL="114300" distR="114300" simplePos="0" relativeHeight="251674624" behindDoc="0" locked="0" layoutInCell="1" allowOverlap="1" wp14:anchorId="541F6D7D" wp14:editId="4AB778C9">
+                <wp:simplePos x="0" y="0"/>
+                <wp:positionH relativeFrom="column">
+                  <wp:posOffset>583324</wp:posOffset>
+                </wp:positionH>
+                <wp:positionV relativeFrom="paragraph">
+                  <wp:posOffset>2230821</wp:posOffset>
+                </wp:positionV>
+                <wp:extent cx="5786361" cy="646386"/>
+                <wp:effectExtent l="0" t="0" r="0" b="1905"/>
+                <wp:wrapNone/>
+                <wp:docPr id="9" name="Text Box 2"/>
+                <wp:cNvGraphicFramePr>
+                  <a:graphicFrameLocks xmlns:a="http://schemas.openxmlformats.org/drawingml/2006/main"/>
+                </wp:cNvGraphicFramePr>
+                <a:graphic xmlns:a="http://schemas.openxmlformats.org/drawingml/2006/main">
+                  <a:graphicData uri="http://schemas.microsoft.com/office/word/2010/wordprocessingShape">
+                    <wps:wsp>
+                      <wps:cNvSpPr txBox="1">
+                        <a:spLocks noChangeArrowheads="1"/>
+                      </wps:cNvSpPr>
+                      <wps:spPr bwMode="auto">
+                        <a:xfrm>
+                          <a:off x="0" y="0"/>
+                          <a:ext cx="5786361" cy="646386"/>
+                        </a:xfrm>
+                        <a:prstGeom prst="rect">
+                          <a:avLst/>
+                        </a:prstGeom>
+                        <a:noFill/>
+                        <a:ln w="9525">
+                          <a:noFill/>
+                          <a:miter lim="800000"/>
+                          <a:headEnd/>
+                          <a:tailEnd/>
+                        </a:ln>
+                      </wps:spPr>
+                      <wps:txbx>
+                        <w:txbxContent>
+                          <w:p>
+                            <w:pPr>
+                              <w:ind w:left="0" w:firstLine="0"/>
+                              <w:jc w:val="both"/>
+                              <w:rPr>
+                                <w:sz w:val="20"/>
+                                <w:szCs w:val="28"/>
+                              </w:rPr>
+                            </w:pPr>
+                            <w:r>
+                              <w:rPr>
+                                <w:sz w:val="20"/>
+                                <w:szCs w:val="28"/>
+                              </w:rPr>
+                              <w:t>This project's main objective is to compare the complexities of different algorithms for solving a 3×3×3 Rubik's cube. The algorithms would be analysed on the basis of their time complexities, space complexities, the number of moves or steps taken by the algorithm to solve a scrambled cube and the lines of code.</w:t>
+                            </w:r>
+                          </w:p>
+                        </w:txbxContent>
+                      </wps:txbx>
+                      <wps:bodyPr rot="0" vert="horz" wrap="square" lIns="91440" tIns="45720" rIns="91440" bIns="45720" anchor="t" anchorCtr="0">
+                        <a:noAutofit/>
+                      </wps:bodyPr>
+                    </wps:wsp>
+                  </a:graphicData>
+                </a:graphic>
+                <wp14:sizeRelH relativeFrom="margin">
+                  <wp14:pctWidth>0</wp14:pctWidth>
+                </wp14:sizeRelH>
+                <wp14:sizeRelV relativeFrom="margin">
+                  <wp14:pctHeight>0</wp14:pctHeight>
+                </wp14:sizeRelV>
+              </wp:anchor>
+            </w:drawing>
+          </mc:Choice>
+          <mc:Fallback>
+            <w:pict>
+              <v:shape w14:anchorId="541F6D7D" id="_x0000_s1038" type="#_x0000_t202" style="position:absolute;left:0;text-align:left;margin-left:45.95pt;margin-top:175.65pt;width:455.6pt;height:50.9pt;z-index:251674624;visibility:visible;mso-wrap-style:square;mso-width-percent:0;mso-height-percent:0;mso-wrap-distance-left:9pt;mso-wrap-distance-top:3.6pt;mso-wrap-distance-right:9pt;mso-wrap-distance-bottom:3.6pt;mso-position-horizontal:absolute;mso-position-horizontal-relative:text;mso-position-vertical:absolute;mso-position-vertical-relative:text;mso-width-percent:0;mso-height-percent:0;mso-width-relative:margin;mso-height-relative:margin;v-text-anchor:top" o:gfxdata="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" filled="f" stroked="f">
+                <v:textbox>
+                  <w:txbxContent>
+                    <w:p>
+                      <w:pPr>
+                        <w:ind w:left="0" w:firstLine="0"/>
+                        <w:jc w:val="both"/>
+                        <w:rPr>
+                          <w:sz w:val="20"/>
+                          <w:szCs w:val="28"/>
+                        </w:rPr>
+                      </w:pPr>
+                      <w:r>
+                        <w:rPr>
+                          <w:sz w:val="20"/>
+                          <w:szCs w:val="28"/>
+                        </w:rPr>
+                        <w:t>This project's main objective is to compare the complexities of different algorithms for solving a 3×3×3 Rubik's cube. The algorithms would be analysed on the basis of their time complexities, space complexities, the number of moves or steps taken by the algorithm to solve a scrambled cube and the lines of code.</w:t>
+                      </w:r>
+                    </w:p>
+                  </w:txbxContent>
+                </v:textbox>
+              </v:shape>
+            </w:pict>
+          </mc:Fallback>
+        </mc:AlternateContent>
+      </w:r>
+      <w:r>
+        <w:rPr>
+          <w:noProof/>
+        </w:rPr>
+        <mc:AlternateContent>
+          <mc:Choice Requires="wps">
+            <w:drawing>
+              <wp:anchor distT="45720" distB="45720" distL="114300" distR="114300" simplePos="0" relativeHeight="251670528" behindDoc="0" locked="0" layoutInCell="1" allowOverlap="1" wp14:anchorId="0EEF1ED7" wp14:editId="10E572A5">
+                <wp:simplePos x="0" y="0"/>
+                <wp:positionH relativeFrom="column">
+                  <wp:posOffset>579755</wp:posOffset>
+                </wp:positionH>
+                <wp:positionV relativeFrom="paragraph">
+                  <wp:posOffset>726823</wp:posOffset>
+                </wp:positionV>
+                <wp:extent cx="3903077" cy="1404620"/>
+                <wp:effectExtent l="0" t="0" r="0" b="0"/>
+                <wp:wrapNone/>
+                <wp:docPr id="4" name="Text Box 2"/>
+                <wp:cNvGraphicFramePr>
+                  <a:graphicFrameLocks xmlns:a="http://schemas.openxmlformats.org/drawingml/2006/main"/>
+                </wp:cNvGraphicFramePr>
+                <a:graphic xmlns:a="http://schemas.openxmlformats.org/drawingml/2006/main">
+                  <a:graphicData uri="http://schemas.microsoft.com/office/word/2010/wordprocessingShape">
+                    <wps:wsp>
+                      <wps:cNvSpPr txBox="1">
+                        <a:spLocks noChangeArrowheads="1"/>
+                      </wps:cNvSpPr>
+                      <wps:spPr bwMode="auto">
+                        <a:xfrm>
+                          <a:off x="0" y="0"/>
+                          <a:ext cx="3903077" cy="1404620"/>
+                        </a:xfrm>
+                        <a:prstGeom prst="rect">
+                          <a:avLst/>
+                        </a:prstGeom>
+                        <a:noFill/>
+                        <a:ln w="9525">
+                          <a:noFill/>
+                          <a:miter lim="800000"/>
+                          <a:headEnd/>
+                          <a:tailEnd/>
+                        </a:ln>
+                      </wps:spPr>
+                      <wps:txbx>
+                        <w:txbxContent>
+                          <w:p>
+                            <w:pPr>
+                              <w:ind w:left="0" w:firstLine="0"/>
+                              <w:jc w:val="center"/>
+                              <w:rPr>
+                                <w:sz w:val="32"/>
+                                <w:szCs w:val="44"/>
+                              </w:rPr>
+                            </w:pPr>
+                            <w:r>
+                              <w:rPr>
+                                <w:sz w:val="32"/>
+                                <w:szCs w:val="44"/>
+                              </w:rPr>
+                              <w:t>Analysis of Rubik’s Cube Solving Algorithms</w:t>
+                            </w:r>
+                          </w:p>
+                        </w:txbxContent>
+                      </wps:txbx>
+                      <wps:bodyPr rot="0" vert="horz" wrap="square" lIns="91440" tIns="45720" rIns="91440" bIns="45720" anchor="t" anchorCtr="0">
+                        <a:spAutoFit/>
+                      </wps:bodyPr>
+                    </wps:wsp>
+                  </a:graphicData>
+                </a:graphic>
+                <wp14:sizeRelH relativeFrom="margin">
+                  <wp14:pctWidth>0</wp14:pctWidth>
+                </wp14:sizeRelH>
+                <wp14:sizeRelV relativeFrom="margin">
+                  <wp14:pctHeight>20000</wp14:pctHeight>
+                </wp14:sizeRelV>
+              </wp:anchor>
+            </w:drawing>
+          </mc:Choice>
+          <mc:Fallback>
+            <w:pict>
+              <v:shape w14:anchorId="0EEF1ED7" id="_x0000_s1039" type="#_x0000_t202" style="position:absolute;left:0;text-align:left;margin-left:45.65pt;margin-top:57.25pt;width:307.35pt;height:110.6pt;z-index:251670528;visibility:visible;mso-wrap-style:square;mso-width-percent:0;mso-height-percent:200;mso-wrap-distance-left:9pt;mso-wrap-distance-top:3.6pt;mso-wrap-distance-right:9pt;mso-wrap-distance-bottom:3.6pt;mso-position-horizontal:absolute;mso-position-horizontal-relative:text;mso-position-vertical:absolute;mso-position-vertical-relative:text;mso-width-percent:0;mso-height-percent:200;mso-width-relative:margin;mso-height-relative:margin;v-text-anchor:top" o:gfxdata="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" filled="f" stroked="f">
+                <v:textbox style="mso-fit-shape-to-text:t">
+                  <w:txbxContent>
+                    <w:p>
+                      <w:pPr>
+                        <w:ind w:left="0" w:firstLine="0"/>
+                        <w:jc w:val="center"/>
+                        <w:rPr>
+                          <w:sz w:val="32"/>
+                          <w:szCs w:val="44"/>
+                        </w:rPr>
+                      </w:pPr>
+                      <w:r>
+                        <w:rPr>
+                          <w:sz w:val="32"/>
+                          <w:szCs w:val="44"/>
+                        </w:rPr>
+                        <w:t>Analysis of Rubik’s Cube Solving Algorithms</w:t>
+                      </w:r>
+                    </w:p>
+                  </w:txbxContent>
+                </v:textbox>
+              </v:shape>
+            </w:pict>
+          </mc:Fallback>
+        </mc:AlternateContent>
+      </w:r>
+      <w:r>
+        <w:rPr>
+          <w:noProof/>
+        </w:rPr>
+        <mc:AlternateContent>
+          <mc:Choice Requires="wps">
+            <w:drawing>
+              <wp:anchor distT="45720" distB="45720" distL="114300" distR="114300" simplePos="0" relativeHeight="251668480" behindDoc="0" locked="0" layoutInCell="1" allowOverlap="1" wp14:anchorId="35178E78" wp14:editId="392071FD">
+                <wp:simplePos x="0" y="0"/>
+                <wp:positionH relativeFrom="column">
+                  <wp:posOffset>5489468</wp:posOffset>
+                </wp:positionH>
+                <wp:positionV relativeFrom="paragraph">
+                  <wp:posOffset>727224</wp:posOffset>
+                </wp:positionV>
+                <wp:extent cx="883324" cy="1404620"/>
+                <wp:effectExtent l="0" t="0" r="0" b="0"/>
+                <wp:wrapNone/>
+                <wp:docPr id="217" name="Text Box 2"/>
+                <wp:cNvGraphicFramePr>
+                  <a:graphicFrameLocks xmlns:a="http://schemas.openxmlformats.org/drawingml/2006/main"/>
+                </wp:cNvGraphicFramePr>
+                <a:graphic xmlns:a="http://schemas.openxmlformats.org/drawingml/2006/main">
+                  <a:graphicData uri="http://schemas.microsoft.com/office/word/2010/wordprocessingShape">
+                    <wps:wsp>
+                      <wps:cNvSpPr txBox="1">
+                        <a:spLocks noChangeArrowheads="1"/>
+                      </wps:cNvSpPr>
+                      <wps:spPr bwMode="auto">
+                        <a:xfrm>
+                          <a:off x="0" y="0"/>
+                          <a:ext cx="883324" cy="1404620"/>
+                        </a:xfrm>
+                        <a:prstGeom prst="rect">
+                          <a:avLst/>
+                        </a:prstGeom>
+                        <a:noFill/>
+                        <a:ln w="9525">
+                          <a:noFill/>
+                          <a:miter lim="800000"/>
+                          <a:headEnd/>
+                          <a:tailEnd/>
+                        </a:ln>
+                      </wps:spPr>
+                      <wps:txbx>
+                        <w:txbxContent>
+                          <w:p>
+                            <w:pPr>
+                              <w:ind w:left="0" w:firstLine="0"/>
+                            </w:pPr>
+                            <w:r>
+                              <w:t xml:space="preserve">Bikram </w:t>
+                            </w:r>
+                            <w:proofErr w:type="spellStart"/>
+                            <w:r>
+                              <w:t>Pratim</w:t>
+                            </w:r>
+                            <w:proofErr w:type="spellEnd"/>
+                            <w:r>
+                              <w:t xml:space="preserve"> </w:t>
+                            </w:r>
+                            <w:proofErr w:type="spellStart"/>
+                            <w:r>
+                              <w:t>Bhuyan</w:t>
+                            </w:r>
+                            <w:proofErr w:type="spellEnd"/>
+                          </w:p>
+                        </w:txbxContent>
+                      </wps:txbx>
+                      <wps:bodyPr rot="0" vert="horz" wrap="square" lIns="91440" tIns="45720" rIns="91440" bIns="45720" anchor="t" anchorCtr="0">
+                        <a:spAutoFit/>
+                      </wps:bodyPr>
+                    </wps:wsp>
+                  </a:graphicData>
+                </a:graphic>
+                <wp14:sizeRelH relativeFrom="margin">
+                  <wp14:pctWidth>0</wp14:pctWidth>
+                </wp14:sizeRelH>
+                <wp14:sizeRelV relativeFrom="margin">
+                  <wp14:pctHeight>20000</wp14:pctHeight>
+                </wp14:sizeRelV>
+              </wp:anchor>
+            </w:drawing>
+          </mc:Choice>
+          <mc:Fallback>
+            <w:pict>
+              <v:shape w14:anchorId="35178E78" id="_x0000_s1040" type="#_x0000_t202" style="position:absolute;left:0;text-align:left;margin-left:432.25pt;margin-top:57.25pt;width:69.55pt;height:110.6pt;z-index:251668480;visibility:visible;mso-wrap-style:square;mso-width-percent:0;mso-height-percent:200;mso-wrap-distance-left:9pt;mso-wrap-distance-top:3.6pt;mso-wrap-distance-right:9pt;mso-wrap-distance-bottom:3.6pt;mso-position-horizontal:absolute;mso-position-horizontal-relative:text;mso-position-vertical:absolute;mso-position-vertical-relative:text;mso-width-percent:0;mso-height-percent:200;mso-width-relative:margin;mso-height-relative:margin;v-text-anchor:top" o:gfxdata="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" filled="f" stroked="f">
+                <v:textbox style="mso-fit-shape-to-text:t">
+                  <w:txbxContent>
+                    <w:p>
+                      <w:pPr>
+                        <w:ind w:left="0" w:firstLine="0"/>
+                      </w:pPr>
+                      <w:r>
+                        <w:t xml:space="preserve">Bikram </w:t>
+                      </w:r>
+                      <w:proofErr w:type="spellStart"/>
+                      <w:r>
+                        <w:t>Pratim</w:t>
+                      </w:r>
+                      <w:proofErr w:type="spellEnd"/>
+                      <w:r>
+                        <w:t xml:space="preserve"> </w:t>
+                      </w:r>
+                      <w:proofErr w:type="spellStart"/>
+                      <w:r>
+                        <w:t>Bhuyan</w:t>
+                      </w:r>
+                      <w:proofErr w:type="spellEnd"/>
+                    </w:p>
+                  </w:txbxContent>
+                </v:textbox>
+              </v:shape>
+            </w:pict>
+          </mc:Fallback>
+        </mc:AlternateContent>
+      </w:r>
+      <w:r>
+        <w:rPr>
+          <w:noProof/>
+          <w:sz w:val="22"/>
+        </w:rPr>
         <w:drawing>
-          <wp:inline distT="0" distB="0" distL="0" distR="0" wp14:anchorId="0522DEA1" wp14:editId="25C3832F">
+          <wp:anchor distT="0" distB="0" distL="114300" distR="114300" simplePos="0" relativeHeight="251666432" behindDoc="0" locked="0" layoutInCell="1" allowOverlap="1" wp14:anchorId="70245324" wp14:editId="2B5A6461">
+            <wp:simplePos x="0" y="0"/>
+            <wp:positionH relativeFrom="column">
+              <wp:posOffset>5486400</wp:posOffset>
+            </wp:positionH>
+            <wp:positionV relativeFrom="paragraph">
+              <wp:posOffset>368215</wp:posOffset>
+            </wp:positionV>
+            <wp:extent cx="291268" cy="291268"/>
+            <wp:effectExtent l="0" t="0" r="0" b="0"/>
+            <wp:wrapNone/>
+            <wp:docPr id="7" name="Picture 7"/>
+            <wp:cNvGraphicFramePr>
+              <a:graphicFrameLocks xmlns:a="http://schemas.openxmlformats.org/drawingml/2006/main" noChangeAspect="1"/>
+            </wp:cNvGraphicFramePr>
+            <a:graphic xmlns:a="http://schemas.openxmlformats.org/drawingml/2006/main">
+              <a:graphicData uri="http://schemas.openxmlformats.org/drawingml/2006/picture">
+                <pic:pic xmlns:pic="http://schemas.openxmlformats.org/drawingml/2006/picture">
+                  <pic:nvPicPr>
+                    <pic:cNvPr id="0" name="Picture 1"/>
+                    <pic:cNvPicPr>
+                      <a:picLocks noChangeAspect="1" noChangeArrowheads="1"/>
+                    </pic:cNvPicPr>
+                  </pic:nvPicPr>
+                  <pic:blipFill>
+                    <a:blip r:embed="rId5" cstate="print">
+                      <a:extLst>
+                        <a:ext uri="{28A0092B-C50C-407E-A947-70E740481C1C}">
+                          <a14:useLocalDpi xmlns:a14="http://schemas.microsoft.com/office/drawing/2010/main" val="0"/>
+                        </a:ext>
+                      </a:extLst>
+                    </a:blip>
+                    <a:srcRect/>
+                    <a:stretch>
+                      <a:fillRect/>
+                    </a:stretch>
+                  </pic:blipFill>
+                  <pic:spPr bwMode="auto">
+                    <a:xfrm>
+                      <a:off x="0" y="0"/>
+                      <a:ext cx="291268" cy="291268"/>
+                    </a:xfrm>
+                    <a:prstGeom prst="rect">
+                      <a:avLst/>
+                    </a:prstGeom>
+                    <a:noFill/>
+                    <a:ln>
+                      <a:noFill/>
+                    </a:ln>
+                  </pic:spPr>
+                </pic:pic>
+              </a:graphicData>
+            </a:graphic>
+            <wp14:sizeRelH relativeFrom="margin">
+              <wp14:pctWidth>0</wp14:pctWidth>
+            </wp14:sizeRelH>
+            <wp14:sizeRelV relativeFrom="margin">
+              <wp14:pctHeight>0</wp14:pctHeight>
+            </wp14:sizeRelV>
+          </wp:anchor>
+        </w:drawing>
+      </w:r>
+      <w:r>
+        <w:rPr>
+          <w:noProof/>
+        </w:rPr>
+        <w:drawing>
+          <wp:inline distT="0" distB="0" distL="0" distR="0" wp14:anchorId="0522DEA1" wp14:editId="353D468A">
             <wp:extent cx="6397753" cy="7711441"/>
             <wp:effectExtent l="0" t="0" r="0" b="0"/>
             <wp:docPr id="15471" name="Picture 15471"/>
@@ -2257,7 +3530,7 @@
                     <pic:cNvPicPr/>
                   </pic:nvPicPr>
                   <pic:blipFill>
-                    <a:blip r:embed="rId6"/>
+                    <a:blip r:embed="rId12"/>
                     <a:stretch>
                       <a:fillRect/>
                     </a:stretch>

</xml_diff>